<commit_message>
Updated reports for Scrum meetings
</commit_message>
<xml_diff>
--- a/Reports/Sprint 1.docx
+++ b/Reports/Sprint 1.docx
@@ -1,6 +1,6 @@
 
 <file path=word/document.xml><?xml version="1.0" encoding="utf-8"?>
-<w:document xmlns:wpc="http://schemas.microsoft.com/office/word/2010/wordprocessingCanvas" xmlns:cx="http://schemas.microsoft.com/office/drawing/2014/chartex" xmlns:cx1="http://schemas.microsoft.com/office/drawing/2015/9/8/chartex" xmlns:cx2="http://schemas.microsoft.com/office/drawing/2015/10/21/chartex" xmlns:cx3="http://schemas.microsoft.com/office/drawing/2016/5/9/chartex" xmlns:cx4="http://schemas.microsoft.com/office/drawing/2016/5/10/chartex" xmlns:cx5="http://schemas.microsoft.com/office/drawing/2016/5/11/chartex" xmlns:cx6="http://schemas.microsoft.com/office/drawing/2016/5/12/chartex" xmlns:cx7="http://schemas.microsoft.com/office/drawing/2016/5/13/chartex" xmlns:cx8="http://schemas.microsoft.com/office/drawing/2016/5/14/chartex" xmlns:mc="http://schemas.openxmlformats.org/markup-compatibility/2006" xmlns:aink="http://schemas.microsoft.com/office/drawing/2016/ink" xmlns:am3d="http://schemas.microsoft.com/office/drawing/2017/model3d" xmlns:o="urn:schemas-microsoft-com:office:office" xmlns:r="http://schemas.openxmlformats.org/officeDocument/2006/relationships" xmlns:m="http://schemas.openxmlformats.org/officeDocument/2006/math" xmlns:v="urn:schemas-microsoft-com:vml" xmlns:wp14="http://schemas.microsoft.com/office/word/2010/wordprocessingDrawing" xmlns:wp="http://schemas.openxmlformats.org/drawingml/2006/wordprocessingDrawing" xmlns:w10="urn:schemas-microsoft-com:office:word" xmlns:w="http://schemas.openxmlformats.org/wordprocessingml/2006/main" xmlns:w14="http://schemas.microsoft.com/office/word/2010/wordml" xmlns:w15="http://schemas.microsoft.com/office/word/2012/wordml" xmlns:w16cex="http://schemas.microsoft.com/office/word/2018/wordml/cex" xmlns:w16cid="http://schemas.microsoft.com/office/word/2016/wordml/cid" xmlns:w16="http://schemas.microsoft.com/office/word/2018/wordml" xmlns:w16se="http://schemas.microsoft.com/office/word/2015/wordml/symex" xmlns:wpg="http://schemas.microsoft.com/office/word/2010/wordprocessingGroup" xmlns:wpi="http://schemas.microsoft.com/office/word/2010/wordprocessingInk" xmlns:wne="http://schemas.microsoft.com/office/word/2006/wordml" xmlns:wps="http://schemas.microsoft.com/office/word/2010/wordprocessingShape" mc:Ignorable="w14 w15 w16se w16cid w16 w16cex wp14">
+<w:document xmlns:wpc="http://schemas.microsoft.com/office/word/2010/wordprocessingCanvas" xmlns:cx="http://schemas.microsoft.com/office/drawing/2014/chartex" xmlns:cx1="http://schemas.microsoft.com/office/drawing/2015/9/8/chartex" xmlns:cx2="http://schemas.microsoft.com/office/drawing/2015/10/21/chartex" xmlns:cx3="http://schemas.microsoft.com/office/drawing/2016/5/9/chartex" xmlns:cx4="http://schemas.microsoft.com/office/drawing/2016/5/10/chartex" xmlns:cx5="http://schemas.microsoft.com/office/drawing/2016/5/11/chartex" xmlns:cx6="http://schemas.microsoft.com/office/drawing/2016/5/12/chartex" xmlns:cx7="http://schemas.microsoft.com/office/drawing/2016/5/13/chartex" xmlns:cx8="http://schemas.microsoft.com/office/drawing/2016/5/14/chartex" xmlns:mc="http://schemas.openxmlformats.org/markup-compatibility/2006" xmlns:aink="http://schemas.microsoft.com/office/drawing/2016/ink" xmlns:am3d="http://schemas.microsoft.com/office/drawing/2017/model3d" xmlns:o="urn:schemas-microsoft-com:office:office" xmlns:r="http://schemas.openxmlformats.org/officeDocument/2006/relationships" xmlns:m="http://schemas.openxmlformats.org/officeDocument/2006/math" xmlns:v="urn:schemas-microsoft-com:vml" xmlns:wp14="http://schemas.microsoft.com/office/word/2010/wordprocessingDrawing" xmlns:wp="http://schemas.openxmlformats.org/drawingml/2006/wordprocessingDrawing" xmlns:w10="urn:schemas-microsoft-com:office:word" xmlns:w="http://schemas.openxmlformats.org/wordprocessingml/2006/main" xmlns:w14="http://schemas.microsoft.com/office/word/2010/wordml" xmlns:w15="http://schemas.microsoft.com/office/word/2012/wordml" xmlns:w16cex="http://schemas.microsoft.com/office/word/2018/wordml/cex" xmlns:w16cid="http://schemas.microsoft.com/office/word/2016/wordml/cid" xmlns:w16="http://schemas.microsoft.com/office/word/2018/wordml" xmlns:w16sdtdh="http://schemas.microsoft.com/office/word/2020/wordml/sdtdatahash" xmlns:w16se="http://schemas.microsoft.com/office/word/2015/wordml/symex" xmlns:wpg="http://schemas.microsoft.com/office/word/2010/wordprocessingGroup" xmlns:wpi="http://schemas.microsoft.com/office/word/2010/wordprocessingInk" xmlns:wne="http://schemas.microsoft.com/office/word/2006/wordml" xmlns:wps="http://schemas.microsoft.com/office/word/2010/wordprocessingShape" mc:Ignorable="w14 w15 w16se w16cid w16 w16cex w16sdtdh wp14">
   <w:body>
     <w:p>
       <w:pPr>
@@ -319,6 +319,13 @@
               </w:rPr>
               <w:t>Reviewed proposal</w:t>
             </w:r>
+            <w:r>
+              <w:rPr>
+                <w:rFonts w:ascii="Calibri" w:hAnsi="Calibri" w:cs="Calibri"/>
+                <w:color w:val="000000"/>
+              </w:rPr>
+              <w:t xml:space="preserve"> (15 min)</w:t>
+            </w:r>
           </w:p>
           <w:p>
             <w:pPr>
@@ -339,6 +346,13 @@
               </w:rPr>
               <w:t>Further discussed technology stack feasibility needed to achieve project vision</w:t>
             </w:r>
+            <w:r>
+              <w:rPr>
+                <w:rFonts w:ascii="Calibri" w:hAnsi="Calibri" w:cs="Calibri"/>
+                <w:color w:val="000000"/>
+              </w:rPr>
+              <w:t xml:space="preserve"> (15 min)</w:t>
+            </w:r>
           </w:p>
           <w:p>
             <w:pPr>
@@ -359,6 +373,13 @@
               </w:rPr>
               <w:t>Created shared google drive folder</w:t>
             </w:r>
+            <w:r>
+              <w:rPr>
+                <w:rFonts w:ascii="Calibri" w:hAnsi="Calibri" w:cs="Calibri"/>
+                <w:color w:val="000000"/>
+              </w:rPr>
+              <w:t xml:space="preserve"> (5 min)</w:t>
+            </w:r>
           </w:p>
           <w:p>
             <w:pPr>
@@ -378,6 +399,13 @@
                 <w:color w:val="000000"/>
               </w:rPr>
               <w:t>Discussed project proposal and divided proposal into 5 sections</w:t>
+            </w:r>
+            <w:r>
+              <w:rPr>
+                <w:rFonts w:ascii="Calibri" w:hAnsi="Calibri" w:cs="Calibri"/>
+                <w:color w:val="000000"/>
+              </w:rPr>
+              <w:t xml:space="preserve"> (10 min)</w:t>
             </w:r>
           </w:p>
         </w:tc>
@@ -424,19 +452,7 @@
               <w:rPr>
                 <w:rFonts w:ascii="Calibri" w:eastAsia="Calibri" w:hAnsi="Calibri" w:cs="Calibri"/>
               </w:rPr>
-              <w:t>January 2</w:t>
-            </w:r>
-            <w:r>
-              <w:rPr>
-                <w:rFonts w:ascii="Calibri" w:eastAsia="Calibri" w:hAnsi="Calibri" w:cs="Calibri"/>
-              </w:rPr>
-              <w:t>6</w:t>
-            </w:r>
-            <w:r>
-              <w:rPr>
-                <w:rFonts w:ascii="Calibri" w:eastAsia="Calibri" w:hAnsi="Calibri" w:cs="Calibri"/>
-              </w:rPr>
-              <w:t xml:space="preserve">, 2021 </w:t>
+              <w:t xml:space="preserve">January 26, 2021 </w:t>
             </w:r>
           </w:p>
         </w:tc>
@@ -465,25 +481,7 @@
               <w:rPr>
                 <w:rFonts w:ascii="Calibri" w:eastAsia="Calibri" w:hAnsi="Calibri" w:cs="Calibri"/>
               </w:rPr>
-              <w:t>9:00</w:t>
-            </w:r>
-            <w:r>
-              <w:rPr>
-                <w:rFonts w:ascii="Calibri" w:eastAsia="Calibri" w:hAnsi="Calibri" w:cs="Calibri"/>
-              </w:rPr>
-              <w:t xml:space="preserve">pm – </w:t>
-            </w:r>
-            <w:r>
-              <w:rPr>
-                <w:rFonts w:ascii="Calibri" w:eastAsia="Calibri" w:hAnsi="Calibri" w:cs="Calibri"/>
-              </w:rPr>
-              <w:t>10:30</w:t>
-            </w:r>
-            <w:r>
-              <w:rPr>
-                <w:rFonts w:ascii="Calibri" w:eastAsia="Calibri" w:hAnsi="Calibri" w:cs="Calibri"/>
-              </w:rPr>
-              <w:t>pm</w:t>
+              <w:t>9:00pm – 10:30pm</w:t>
             </w:r>
           </w:p>
         </w:tc>
@@ -536,6 +534,15 @@
               </w:rPr>
               <w:t>Talked about milestones</w:t>
             </w:r>
+            <w:r>
+              <w:rPr>
+                <w:rFonts w:ascii="Calibri" w:hAnsi="Calibri" w:cs="Calibri"/>
+                <w:color w:val="000000"/>
+                <w:sz w:val="22"/>
+                <w:szCs w:val="22"/>
+              </w:rPr>
+              <w:t xml:space="preserve"> (15 min)</w:t>
+            </w:r>
           </w:p>
           <w:p>
             <w:pPr>
@@ -560,25 +567,7 @@
                 <w:sz w:val="22"/>
                 <w:szCs w:val="22"/>
               </w:rPr>
-              <w:t>Did a practice run of</w:t>
-            </w:r>
-            <w:r>
-              <w:rPr>
-                <w:rFonts w:ascii="Calibri" w:hAnsi="Calibri" w:cs="Calibri"/>
-                <w:color w:val="000000"/>
-                <w:sz w:val="22"/>
-                <w:szCs w:val="22"/>
-              </w:rPr>
-              <w:t xml:space="preserve"> the</w:t>
-            </w:r>
-            <w:r>
-              <w:rPr>
-                <w:rFonts w:ascii="Calibri" w:hAnsi="Calibri" w:cs="Calibri"/>
-                <w:color w:val="000000"/>
-                <w:sz w:val="22"/>
-                <w:szCs w:val="22"/>
-              </w:rPr>
-              <w:t xml:space="preserve"> </w:t>
+              <w:t xml:space="preserve">Did a practice run of the </w:t>
             </w:r>
             <w:proofErr w:type="gramStart"/>
             <w:r>
@@ -588,7 +577,16 @@
                 <w:sz w:val="22"/>
                 <w:szCs w:val="22"/>
               </w:rPr>
-              <w:t>presentation</w:t>
+              <w:t xml:space="preserve">presentation </w:t>
+            </w:r>
+            <w:r>
+              <w:rPr>
+                <w:rFonts w:ascii="Calibri" w:hAnsi="Calibri" w:cs="Calibri"/>
+                <w:color w:val="000000"/>
+                <w:sz w:val="22"/>
+                <w:szCs w:val="22"/>
+              </w:rPr>
+              <w:t xml:space="preserve"> (</w:t>
             </w:r>
             <w:proofErr w:type="gramEnd"/>
             <w:r>
@@ -598,7 +596,7 @@
                 <w:sz w:val="22"/>
                 <w:szCs w:val="22"/>
               </w:rPr>
-              <w:t xml:space="preserve"> </w:t>
+              <w:t>45 min)</w:t>
             </w:r>
           </w:p>
           <w:p>
@@ -623,6 +621,15 @@
               </w:rPr>
               <w:t>Rework slides/timing</w:t>
             </w:r>
+            <w:r>
+              <w:rPr>
+                <w:rFonts w:ascii="Calibri" w:hAnsi="Calibri" w:cs="Calibri"/>
+                <w:color w:val="000000"/>
+                <w:sz w:val="22"/>
+                <w:szCs w:val="22"/>
+              </w:rPr>
+              <w:t xml:space="preserve"> (30 min)</w:t>
+            </w:r>
           </w:p>
         </w:tc>
       </w:tr>
@@ -634,6 +641,19 @@
           <w:rFonts w:ascii="Calibri" w:eastAsia="Calibri" w:hAnsi="Calibri" w:cs="Calibri"/>
         </w:rPr>
       </w:pPr>
+    </w:p>
+    <w:p>
+      <w:pPr>
+        <w:rPr>
+          <w:rFonts w:ascii="Calibri" w:eastAsia="Calibri" w:hAnsi="Calibri" w:cs="Calibri"/>
+        </w:rPr>
+      </w:pPr>
+      <w:r>
+        <w:rPr>
+          <w:rFonts w:ascii="Calibri" w:eastAsia="Calibri" w:hAnsi="Calibri" w:cs="Calibri"/>
+        </w:rPr>
+        <w:br w:type="page"/>
+      </w:r>
     </w:p>
     <w:tbl>
       <w:tblPr>
@@ -662,25 +682,14 @@
                 <w:rFonts w:ascii="Calibri" w:eastAsia="Calibri" w:hAnsi="Calibri" w:cs="Calibri"/>
                 <w:b/>
               </w:rPr>
+              <w:lastRenderedPageBreak/>
               <w:t xml:space="preserve">Date: </w:t>
             </w:r>
             <w:r>
               <w:rPr>
                 <w:rFonts w:ascii="Calibri" w:eastAsia="Calibri" w:hAnsi="Calibri" w:cs="Calibri"/>
               </w:rPr>
-              <w:t xml:space="preserve">January </w:t>
-            </w:r>
-            <w:r>
-              <w:rPr>
-                <w:rFonts w:ascii="Calibri" w:eastAsia="Calibri" w:hAnsi="Calibri" w:cs="Calibri"/>
-              </w:rPr>
-              <w:t>30</w:t>
-            </w:r>
-            <w:r>
-              <w:rPr>
-                <w:rFonts w:ascii="Calibri" w:eastAsia="Calibri" w:hAnsi="Calibri" w:cs="Calibri"/>
-              </w:rPr>
-              <w:t xml:space="preserve">, 2021 </w:t>
+              <w:t xml:space="preserve">January 30, 2021 </w:t>
             </w:r>
           </w:p>
         </w:tc>
@@ -709,31 +718,7 @@
               <w:rPr>
                 <w:rFonts w:ascii="Calibri" w:eastAsia="Calibri" w:hAnsi="Calibri" w:cs="Calibri"/>
               </w:rPr>
-              <w:t>9:</w:t>
-            </w:r>
-            <w:r>
-              <w:rPr>
-                <w:rFonts w:ascii="Calibri" w:eastAsia="Calibri" w:hAnsi="Calibri" w:cs="Calibri"/>
-              </w:rPr>
-              <w:t>3</w:t>
-            </w:r>
-            <w:r>
-              <w:rPr>
-                <w:rFonts w:ascii="Calibri" w:eastAsia="Calibri" w:hAnsi="Calibri" w:cs="Calibri"/>
-              </w:rPr>
-              <w:t>0pm – 10:</w:t>
-            </w:r>
-            <w:r>
-              <w:rPr>
-                <w:rFonts w:ascii="Calibri" w:eastAsia="Calibri" w:hAnsi="Calibri" w:cs="Calibri"/>
-              </w:rPr>
-              <w:t>45</w:t>
-            </w:r>
-            <w:r>
-              <w:rPr>
-                <w:rFonts w:ascii="Calibri" w:eastAsia="Calibri" w:hAnsi="Calibri" w:cs="Calibri"/>
-              </w:rPr>
-              <w:t>pm</w:t>
+              <w:t>9:30pm – 10:45pm</w:t>
             </w:r>
           </w:p>
         </w:tc>
@@ -758,7 +743,6 @@
               <w:rPr>
                 <w:rFonts w:ascii="Calibri" w:eastAsia="Calibri" w:hAnsi="Calibri" w:cs="Calibri"/>
               </w:rPr>
-              <w:lastRenderedPageBreak/>
               <w:t>Key Points of the Meeting:</w:t>
             </w:r>
           </w:p>
@@ -785,34 +769,16 @@
                 <w:sz w:val="22"/>
                 <w:szCs w:val="22"/>
               </w:rPr>
-              <w:t>D</w:t>
-            </w:r>
-            <w:r>
-              <w:rPr>
-                <w:rFonts w:ascii="Calibri" w:hAnsi="Calibri" w:cs="Calibri"/>
-                <w:color w:val="000000"/>
-                <w:sz w:val="22"/>
-                <w:szCs w:val="22"/>
-              </w:rPr>
-              <w:t>iscuss</w:t>
-            </w:r>
-            <w:r>
-              <w:rPr>
-                <w:rFonts w:ascii="Calibri" w:hAnsi="Calibri" w:cs="Calibri"/>
-                <w:color w:val="000000"/>
-                <w:sz w:val="22"/>
-                <w:szCs w:val="22"/>
-              </w:rPr>
-              <w:t>ed</w:t>
-            </w:r>
-            <w:r>
-              <w:rPr>
-                <w:rFonts w:ascii="Calibri" w:hAnsi="Calibri" w:cs="Calibri"/>
-                <w:color w:val="000000"/>
-                <w:sz w:val="22"/>
-                <w:szCs w:val="22"/>
-              </w:rPr>
-              <w:t xml:space="preserve"> requirements for assignment 2</w:t>
+              <w:t>Discussed requirements for assignment 2</w:t>
+            </w:r>
+            <w:r>
+              <w:rPr>
+                <w:rFonts w:ascii="Calibri" w:hAnsi="Calibri" w:cs="Calibri"/>
+                <w:color w:val="000000"/>
+                <w:sz w:val="22"/>
+                <w:szCs w:val="22"/>
+              </w:rPr>
+              <w:t xml:space="preserve"> (15 min)</w:t>
             </w:r>
           </w:p>
           <w:p>
@@ -838,34 +804,16 @@
                 <w:sz w:val="22"/>
                 <w:szCs w:val="22"/>
               </w:rPr>
-              <w:t>D</w:t>
-            </w:r>
-            <w:r>
-              <w:rPr>
-                <w:rFonts w:ascii="Calibri" w:hAnsi="Calibri" w:cs="Calibri"/>
-                <w:color w:val="000000"/>
-                <w:sz w:val="22"/>
-                <w:szCs w:val="22"/>
-              </w:rPr>
-              <w:t>iscuss</w:t>
-            </w:r>
-            <w:r>
-              <w:rPr>
-                <w:rFonts w:ascii="Calibri" w:hAnsi="Calibri" w:cs="Calibri"/>
-                <w:color w:val="000000"/>
-                <w:sz w:val="22"/>
-                <w:szCs w:val="22"/>
-              </w:rPr>
-              <w:t>ed</w:t>
-            </w:r>
-            <w:r>
-              <w:rPr>
-                <w:rFonts w:ascii="Calibri" w:hAnsi="Calibri" w:cs="Calibri"/>
-                <w:color w:val="000000"/>
-                <w:sz w:val="22"/>
-                <w:szCs w:val="22"/>
-              </w:rPr>
-              <w:t xml:space="preserve"> stakeholders</w:t>
+              <w:t>Discussed stakeholders</w:t>
+            </w:r>
+            <w:r>
+              <w:rPr>
+                <w:rFonts w:ascii="Calibri" w:hAnsi="Calibri" w:cs="Calibri"/>
+                <w:color w:val="000000"/>
+                <w:sz w:val="22"/>
+                <w:szCs w:val="22"/>
+              </w:rPr>
+              <w:t xml:space="preserve"> (10 min)</w:t>
             </w:r>
           </w:p>
           <w:p>
@@ -885,28 +833,14 @@
                 <w:rFonts w:ascii="Calibri" w:hAnsi="Calibri" w:cs="Calibri"/>
                 <w:color w:val="000000"/>
               </w:rPr>
-              <w:t>D</w:t>
-            </w:r>
-            <w:r>
-              <w:rPr>
-                <w:rFonts w:ascii="Calibri" w:hAnsi="Calibri" w:cs="Calibri"/>
-                <w:color w:val="000000"/>
-              </w:rPr>
-              <w:t>etermine</w:t>
-            </w:r>
-            <w:r>
-              <w:rPr>
-                <w:rFonts w:ascii="Calibri" w:hAnsi="Calibri" w:cs="Calibri"/>
-                <w:color w:val="000000"/>
-              </w:rPr>
-              <w:t>d</w:t>
-            </w:r>
-            <w:r>
-              <w:rPr>
-                <w:rFonts w:ascii="Calibri" w:hAnsi="Calibri" w:cs="Calibri"/>
-                <w:color w:val="000000"/>
-              </w:rPr>
-              <w:t xml:space="preserve"> functional requirements</w:t>
+              <w:t>Determined functional requirements</w:t>
+            </w:r>
+            <w:r>
+              <w:rPr>
+                <w:rFonts w:ascii="Calibri" w:hAnsi="Calibri" w:cs="Calibri"/>
+                <w:color w:val="000000"/>
+              </w:rPr>
+              <w:t xml:space="preserve"> (30 min)</w:t>
             </w:r>
           </w:p>
           <w:p>
@@ -926,28 +860,14 @@
                 <w:rFonts w:ascii="Calibri" w:hAnsi="Calibri" w:cs="Calibri"/>
                 <w:color w:val="000000"/>
               </w:rPr>
-              <w:t>D</w:t>
-            </w:r>
-            <w:r>
-              <w:rPr>
-                <w:rFonts w:ascii="Calibri" w:hAnsi="Calibri" w:cs="Calibri"/>
-                <w:color w:val="000000"/>
-              </w:rPr>
-              <w:t>iscuss</w:t>
-            </w:r>
-            <w:r>
-              <w:rPr>
-                <w:rFonts w:ascii="Calibri" w:hAnsi="Calibri" w:cs="Calibri"/>
-                <w:color w:val="000000"/>
-              </w:rPr>
-              <w:t>ed</w:t>
-            </w:r>
-            <w:r>
-              <w:rPr>
-                <w:rFonts w:ascii="Calibri" w:hAnsi="Calibri" w:cs="Calibri"/>
-                <w:color w:val="000000"/>
-              </w:rPr>
-              <w:t xml:space="preserve"> problems we may face with implementing functional requirements</w:t>
+              <w:t>Discussed problems we may face with implementing functional requirements</w:t>
+            </w:r>
+            <w:r>
+              <w:rPr>
+                <w:rFonts w:ascii="Calibri" w:hAnsi="Calibri" w:cs="Calibri"/>
+                <w:color w:val="000000"/>
+              </w:rPr>
+              <w:t xml:space="preserve"> (10 min)</w:t>
             </w:r>
           </w:p>
           <w:p>
@@ -967,28 +887,14 @@
                 <w:rFonts w:ascii="Calibri" w:hAnsi="Calibri" w:cs="Calibri"/>
                 <w:color w:val="000000"/>
               </w:rPr>
-              <w:t>D</w:t>
-            </w:r>
-            <w:r>
-              <w:rPr>
-                <w:rFonts w:ascii="Calibri" w:hAnsi="Calibri" w:cs="Calibri"/>
-                <w:color w:val="000000"/>
-              </w:rPr>
-              <w:t>etermine</w:t>
-            </w:r>
-            <w:r>
-              <w:rPr>
-                <w:rFonts w:ascii="Calibri" w:hAnsi="Calibri" w:cs="Calibri"/>
-                <w:color w:val="000000"/>
-              </w:rPr>
-              <w:t>d</w:t>
-            </w:r>
-            <w:r>
-              <w:rPr>
-                <w:rFonts w:ascii="Calibri" w:hAnsi="Calibri" w:cs="Calibri"/>
-                <w:color w:val="000000"/>
-              </w:rPr>
-              <w:t xml:space="preserve"> non-functional requirements</w:t>
+              <w:t>Determined non-functional requirements</w:t>
+            </w:r>
+            <w:r>
+              <w:rPr>
+                <w:rFonts w:ascii="Calibri" w:hAnsi="Calibri" w:cs="Calibri"/>
+                <w:color w:val="000000"/>
+              </w:rPr>
+              <w:t xml:space="preserve"> (5 min)</w:t>
             </w:r>
           </w:p>
           <w:p>
@@ -1009,6 +915,13 @@
                 <w:color w:val="000000"/>
               </w:rPr>
               <w:t>Divided work for Sprint 1</w:t>
+            </w:r>
+            <w:r>
+              <w:rPr>
+                <w:rFonts w:ascii="Calibri" w:hAnsi="Calibri" w:cs="Calibri"/>
+                <w:color w:val="000000"/>
+              </w:rPr>
+              <w:t xml:space="preserve"> (5 min)</w:t>
             </w:r>
           </w:p>
         </w:tc>
@@ -1055,13 +968,7 @@
               <w:rPr>
                 <w:rFonts w:ascii="Calibri" w:eastAsia="Calibri" w:hAnsi="Calibri" w:cs="Calibri"/>
               </w:rPr>
-              <w:t>February 9</w:t>
-            </w:r>
-            <w:r>
-              <w:rPr>
-                <w:rFonts w:ascii="Calibri" w:eastAsia="Calibri" w:hAnsi="Calibri" w:cs="Calibri"/>
-              </w:rPr>
-              <w:t xml:space="preserve">, 2021 </w:t>
+              <w:t xml:space="preserve">February 9, 2021 </w:t>
             </w:r>
           </w:p>
         </w:tc>
@@ -1090,19 +997,7 @@
               <w:rPr>
                 <w:rFonts w:ascii="Calibri" w:eastAsia="Calibri" w:hAnsi="Calibri" w:cs="Calibri"/>
               </w:rPr>
-              <w:t>9:30pm – 1</w:t>
-            </w:r>
-            <w:r>
-              <w:rPr>
-                <w:rFonts w:ascii="Calibri" w:eastAsia="Calibri" w:hAnsi="Calibri" w:cs="Calibri"/>
-              </w:rPr>
-              <w:t>1:00</w:t>
-            </w:r>
-            <w:r>
-              <w:rPr>
-                <w:rFonts w:ascii="Calibri" w:eastAsia="Calibri" w:hAnsi="Calibri" w:cs="Calibri"/>
-              </w:rPr>
-              <w:t>pm</w:t>
+              <w:t>9:30pm – 11:00pm</w:t>
             </w:r>
           </w:p>
         </w:tc>
@@ -1155,6 +1050,15 @@
               </w:rPr>
               <w:t xml:space="preserve">Allocated functional requirements to group members </w:t>
             </w:r>
+            <w:r>
+              <w:rPr>
+                <w:rFonts w:ascii="Calibri" w:hAnsi="Calibri" w:cs="Calibri"/>
+                <w:color w:val="000000"/>
+                <w:sz w:val="22"/>
+                <w:szCs w:val="22"/>
+              </w:rPr>
+              <w:t>(20 min)</w:t>
+            </w:r>
           </w:p>
           <w:p>
             <w:pPr>
@@ -1181,6 +1085,15 @@
               </w:rPr>
               <w:t>Set up team Trello page for tracking project progress</w:t>
             </w:r>
+            <w:r>
+              <w:rPr>
+                <w:rFonts w:ascii="Calibri" w:hAnsi="Calibri" w:cs="Calibri"/>
+                <w:color w:val="000000"/>
+                <w:sz w:val="22"/>
+                <w:szCs w:val="22"/>
+              </w:rPr>
+              <w:t xml:space="preserve"> (40 min)</w:t>
+            </w:r>
           </w:p>
           <w:p>
             <w:pPr>
@@ -1204,6 +1117,15 @@
               </w:rPr>
               <w:t>Discussed setting up local development environment using individually created bots (creating Discord application, getting OAuth2 set up to invite to test server, running code/hosting bot on local machine)</w:t>
             </w:r>
+            <w:r>
+              <w:rPr>
+                <w:rFonts w:ascii="Calibri" w:hAnsi="Calibri" w:cs="Calibri"/>
+                <w:color w:val="000000"/>
+                <w:sz w:val="22"/>
+                <w:szCs w:val="22"/>
+              </w:rPr>
+              <w:t xml:space="preserve"> (30 min)</w:t>
+            </w:r>
           </w:p>
         </w:tc>
       </w:tr>
@@ -1219,6 +1141,648 @@
         </w:rPr>
       </w:pPr>
     </w:p>
+    <w:tbl>
+      <w:tblPr>
+        <w:tblStyle w:val="TableGrid"/>
+        <w:tblW w:w="0" w:type="auto"/>
+        <w:tblLook w:val="04A0" w:firstRow="1" w:lastRow="0" w:firstColumn="1" w:lastColumn="0" w:noHBand="0" w:noVBand="1"/>
+      </w:tblPr>
+      <w:tblGrid>
+        <w:gridCol w:w="9350"/>
+      </w:tblGrid>
+      <w:tr>
+        <w:tc>
+          <w:tcPr>
+            <w:tcW w:w="9350" w:type="dxa"/>
+          </w:tcPr>
+          <w:p>
+            <w:pPr>
+              <w:spacing w:after="160"/>
+              <w:contextualSpacing/>
+              <w:rPr>
+                <w:rFonts w:ascii="Calibri" w:eastAsia="Calibri" w:hAnsi="Calibri" w:cs="Calibri"/>
+              </w:rPr>
+            </w:pPr>
+            <w:r>
+              <w:rPr>
+                <w:rFonts w:ascii="Calibri" w:eastAsia="Calibri" w:hAnsi="Calibri" w:cs="Calibri"/>
+                <w:b/>
+              </w:rPr>
+              <w:t xml:space="preserve">Date: </w:t>
+            </w:r>
+            <w:r>
+              <w:rPr>
+                <w:rFonts w:ascii="Calibri" w:eastAsia="Calibri" w:hAnsi="Calibri" w:cs="Calibri"/>
+              </w:rPr>
+              <w:t xml:space="preserve">February </w:t>
+            </w:r>
+            <w:r>
+              <w:rPr>
+                <w:rFonts w:ascii="Calibri" w:eastAsia="Calibri" w:hAnsi="Calibri" w:cs="Calibri"/>
+              </w:rPr>
+              <w:t>13</w:t>
+            </w:r>
+            <w:r>
+              <w:rPr>
+                <w:rFonts w:ascii="Calibri" w:eastAsia="Calibri" w:hAnsi="Calibri" w:cs="Calibri"/>
+              </w:rPr>
+              <w:t xml:space="preserve">, 2021 </w:t>
+            </w:r>
+          </w:p>
+        </w:tc>
+      </w:tr>
+      <w:tr>
+        <w:tc>
+          <w:tcPr>
+            <w:tcW w:w="9350" w:type="dxa"/>
+          </w:tcPr>
+          <w:p>
+            <w:pPr>
+              <w:spacing w:after="160"/>
+              <w:contextualSpacing/>
+              <w:rPr>
+                <w:rFonts w:ascii="Calibri" w:eastAsia="Calibri" w:hAnsi="Calibri" w:cs="Calibri"/>
+              </w:rPr>
+            </w:pPr>
+            <w:r>
+              <w:rPr>
+                <w:rFonts w:ascii="Calibri" w:eastAsia="Calibri" w:hAnsi="Calibri" w:cs="Calibri"/>
+                <w:b/>
+              </w:rPr>
+              <w:t xml:space="preserve">Meeting Duration: </w:t>
+            </w:r>
+            <w:r>
+              <w:rPr>
+                <w:rFonts w:ascii="Calibri" w:eastAsia="Calibri" w:hAnsi="Calibri" w:cs="Calibri"/>
+              </w:rPr>
+              <w:t>9:</w:t>
+            </w:r>
+            <w:r>
+              <w:rPr>
+                <w:rFonts w:ascii="Calibri" w:eastAsia="Calibri" w:hAnsi="Calibri" w:cs="Calibri"/>
+              </w:rPr>
+              <w:t>0</w:t>
+            </w:r>
+            <w:r>
+              <w:rPr>
+                <w:rFonts w:ascii="Calibri" w:eastAsia="Calibri" w:hAnsi="Calibri" w:cs="Calibri"/>
+              </w:rPr>
+              <w:t>0pm – 1</w:t>
+            </w:r>
+            <w:r>
+              <w:rPr>
+                <w:rFonts w:ascii="Calibri" w:eastAsia="Calibri" w:hAnsi="Calibri" w:cs="Calibri"/>
+              </w:rPr>
+              <w:t>0</w:t>
+            </w:r>
+            <w:r>
+              <w:rPr>
+                <w:rFonts w:ascii="Calibri" w:eastAsia="Calibri" w:hAnsi="Calibri" w:cs="Calibri"/>
+              </w:rPr>
+              <w:t>:</w:t>
+            </w:r>
+            <w:r>
+              <w:rPr>
+                <w:rFonts w:ascii="Calibri" w:eastAsia="Calibri" w:hAnsi="Calibri" w:cs="Calibri"/>
+              </w:rPr>
+              <w:t>3</w:t>
+            </w:r>
+            <w:r>
+              <w:rPr>
+                <w:rFonts w:ascii="Calibri" w:eastAsia="Calibri" w:hAnsi="Calibri" w:cs="Calibri"/>
+              </w:rPr>
+              <w:t>0pm</w:t>
+            </w:r>
+          </w:p>
+        </w:tc>
+      </w:tr>
+      <w:tr>
+        <w:trPr>
+          <w:trHeight w:val="890"/>
+        </w:trPr>
+        <w:tc>
+          <w:tcPr>
+            <w:tcW w:w="9350" w:type="dxa"/>
+          </w:tcPr>
+          <w:p>
+            <w:pPr>
+              <w:spacing w:after="160"/>
+              <w:contextualSpacing/>
+              <w:rPr>
+                <w:rFonts w:ascii="Calibri" w:eastAsia="Calibri" w:hAnsi="Calibri" w:cs="Calibri"/>
+              </w:rPr>
+            </w:pPr>
+            <w:r>
+              <w:rPr>
+                <w:rFonts w:ascii="Calibri" w:eastAsia="Calibri" w:hAnsi="Calibri" w:cs="Calibri"/>
+              </w:rPr>
+              <w:t>Key Points of the Meeting:</w:t>
+            </w:r>
+          </w:p>
+          <w:p>
+            <w:pPr>
+              <w:pStyle w:val="NormalWeb"/>
+              <w:numPr>
+                <w:ilvl w:val="0"/>
+                <w:numId w:val="2"/>
+              </w:numPr>
+              <w:spacing w:before="0" w:beforeAutospacing="0" w:after="0" w:afterAutospacing="0"/>
+              <w:textAlignment w:val="baseline"/>
+              <w:rPr>
+                <w:rFonts w:ascii="Calibri" w:hAnsi="Calibri" w:cs="Calibri"/>
+                <w:color w:val="000000"/>
+                <w:sz w:val="22"/>
+                <w:szCs w:val="22"/>
+              </w:rPr>
+            </w:pPr>
+            <w:r>
+              <w:rPr>
+                <w:rFonts w:ascii="Calibri" w:hAnsi="Calibri" w:cs="Calibri"/>
+                <w:color w:val="000000"/>
+                <w:sz w:val="22"/>
+                <w:szCs w:val="22"/>
+              </w:rPr>
+              <w:t>Reviewed</w:t>
+            </w:r>
+            <w:r>
+              <w:rPr>
+                <w:rFonts w:ascii="Calibri" w:hAnsi="Calibri" w:cs="Calibri"/>
+                <w:color w:val="000000"/>
+                <w:sz w:val="22"/>
+                <w:szCs w:val="22"/>
+              </w:rPr>
+              <w:t xml:space="preserve"> functional requirements </w:t>
+            </w:r>
+            <w:r>
+              <w:rPr>
+                <w:rFonts w:ascii="Calibri" w:hAnsi="Calibri" w:cs="Calibri"/>
+                <w:color w:val="000000"/>
+                <w:sz w:val="22"/>
+                <w:szCs w:val="22"/>
+              </w:rPr>
+              <w:t>between</w:t>
+            </w:r>
+            <w:r>
+              <w:rPr>
+                <w:rFonts w:ascii="Calibri" w:hAnsi="Calibri" w:cs="Calibri"/>
+                <w:color w:val="000000"/>
+                <w:sz w:val="22"/>
+                <w:szCs w:val="22"/>
+              </w:rPr>
+              <w:t xml:space="preserve"> group members</w:t>
+            </w:r>
+            <w:r>
+              <w:rPr>
+                <w:rFonts w:ascii="Calibri" w:hAnsi="Calibri" w:cs="Calibri"/>
+                <w:color w:val="000000"/>
+                <w:sz w:val="22"/>
+                <w:szCs w:val="22"/>
+              </w:rPr>
+              <w:t xml:space="preserve"> (20 min)</w:t>
+            </w:r>
+          </w:p>
+          <w:p>
+            <w:pPr>
+              <w:pStyle w:val="NormalWeb"/>
+              <w:numPr>
+                <w:ilvl w:val="0"/>
+                <w:numId w:val="2"/>
+              </w:numPr>
+              <w:spacing w:before="0" w:after="0"/>
+              <w:textAlignment w:val="baseline"/>
+              <w:rPr>
+                <w:rFonts w:ascii="Calibri" w:eastAsia="Calibri" w:hAnsi="Calibri" w:cs="Calibri"/>
+              </w:rPr>
+            </w:pPr>
+            <w:r>
+              <w:rPr>
+                <w:rFonts w:ascii="Calibri" w:hAnsi="Calibri" w:cs="Calibri"/>
+                <w:color w:val="000000"/>
+                <w:sz w:val="22"/>
+                <w:szCs w:val="22"/>
+              </w:rPr>
+              <w:t>Discussed implementation of complex data structures for functional features (30 min)</w:t>
+            </w:r>
+          </w:p>
+          <w:p>
+            <w:pPr>
+              <w:pStyle w:val="NormalWeb"/>
+              <w:numPr>
+                <w:ilvl w:val="0"/>
+                <w:numId w:val="2"/>
+              </w:numPr>
+              <w:spacing w:before="0" w:after="0"/>
+              <w:textAlignment w:val="baseline"/>
+              <w:rPr>
+                <w:rFonts w:ascii="Calibri" w:eastAsia="Calibri" w:hAnsi="Calibri" w:cs="Calibri"/>
+              </w:rPr>
+            </w:pPr>
+            <w:r>
+              <w:rPr>
+                <w:rFonts w:ascii="Calibri" w:hAnsi="Calibri" w:cs="Calibri"/>
+                <w:sz w:val="22"/>
+                <w:szCs w:val="22"/>
+              </w:rPr>
+              <w:t>Continued discussion on setting up development environment (40 min)</w:t>
+            </w:r>
+          </w:p>
+        </w:tc>
+      </w:tr>
+    </w:tbl>
+    <w:p>
+      <w:pPr>
+        <w:spacing w:after="160" w:line="240" w:lineRule="auto"/>
+        <w:contextualSpacing/>
+        <w:rPr>
+          <w:b/>
+          <w:sz w:val="28"/>
+          <w:szCs w:val="28"/>
+        </w:rPr>
+      </w:pPr>
+    </w:p>
+    <w:tbl>
+      <w:tblPr>
+        <w:tblStyle w:val="TableGrid"/>
+        <w:tblW w:w="0" w:type="auto"/>
+        <w:tblLook w:val="04A0" w:firstRow="1" w:lastRow="0" w:firstColumn="1" w:lastColumn="0" w:noHBand="0" w:noVBand="1"/>
+      </w:tblPr>
+      <w:tblGrid>
+        <w:gridCol w:w="9350"/>
+      </w:tblGrid>
+      <w:tr>
+        <w:tc>
+          <w:tcPr>
+            <w:tcW w:w="9350" w:type="dxa"/>
+          </w:tcPr>
+          <w:p>
+            <w:pPr>
+              <w:spacing w:after="160"/>
+              <w:contextualSpacing/>
+              <w:rPr>
+                <w:rFonts w:ascii="Calibri" w:eastAsia="Calibri" w:hAnsi="Calibri" w:cs="Calibri"/>
+              </w:rPr>
+            </w:pPr>
+            <w:r>
+              <w:rPr>
+                <w:rFonts w:ascii="Calibri" w:eastAsia="Calibri" w:hAnsi="Calibri" w:cs="Calibri"/>
+                <w:b/>
+              </w:rPr>
+              <w:t xml:space="preserve">Date: </w:t>
+            </w:r>
+            <w:r>
+              <w:rPr>
+                <w:rFonts w:ascii="Calibri" w:eastAsia="Calibri" w:hAnsi="Calibri" w:cs="Calibri"/>
+              </w:rPr>
+              <w:t xml:space="preserve">February </w:t>
+            </w:r>
+            <w:r>
+              <w:rPr>
+                <w:rFonts w:ascii="Calibri" w:eastAsia="Calibri" w:hAnsi="Calibri" w:cs="Calibri"/>
+              </w:rPr>
+              <w:t>17</w:t>
+            </w:r>
+            <w:r>
+              <w:rPr>
+                <w:rFonts w:ascii="Calibri" w:eastAsia="Calibri" w:hAnsi="Calibri" w:cs="Calibri"/>
+              </w:rPr>
+              <w:t xml:space="preserve">, 2021 </w:t>
+            </w:r>
+          </w:p>
+        </w:tc>
+      </w:tr>
+      <w:tr>
+        <w:tc>
+          <w:tcPr>
+            <w:tcW w:w="9350" w:type="dxa"/>
+          </w:tcPr>
+          <w:p>
+            <w:pPr>
+              <w:spacing w:after="160"/>
+              <w:contextualSpacing/>
+              <w:rPr>
+                <w:rFonts w:ascii="Calibri" w:eastAsia="Calibri" w:hAnsi="Calibri" w:cs="Calibri"/>
+              </w:rPr>
+            </w:pPr>
+            <w:r>
+              <w:rPr>
+                <w:rFonts w:ascii="Calibri" w:eastAsia="Calibri" w:hAnsi="Calibri" w:cs="Calibri"/>
+                <w:b/>
+              </w:rPr>
+              <w:t xml:space="preserve">Meeting Duration: </w:t>
+            </w:r>
+            <w:r>
+              <w:rPr>
+                <w:rFonts w:ascii="Calibri" w:eastAsia="Calibri" w:hAnsi="Calibri" w:cs="Calibri"/>
+              </w:rPr>
+              <w:t>9:</w:t>
+            </w:r>
+            <w:r>
+              <w:rPr>
+                <w:rFonts w:ascii="Calibri" w:eastAsia="Calibri" w:hAnsi="Calibri" w:cs="Calibri"/>
+              </w:rPr>
+              <w:t>3</w:t>
+            </w:r>
+            <w:r>
+              <w:rPr>
+                <w:rFonts w:ascii="Calibri" w:eastAsia="Calibri" w:hAnsi="Calibri" w:cs="Calibri"/>
+              </w:rPr>
+              <w:t>0pm – 1</w:t>
+            </w:r>
+            <w:r>
+              <w:rPr>
+                <w:rFonts w:ascii="Calibri" w:eastAsia="Calibri" w:hAnsi="Calibri" w:cs="Calibri"/>
+              </w:rPr>
+              <w:t>1</w:t>
+            </w:r>
+            <w:r>
+              <w:rPr>
+                <w:rFonts w:ascii="Calibri" w:eastAsia="Calibri" w:hAnsi="Calibri" w:cs="Calibri"/>
+              </w:rPr>
+              <w:t>:</w:t>
+            </w:r>
+            <w:r>
+              <w:rPr>
+                <w:rFonts w:ascii="Calibri" w:eastAsia="Calibri" w:hAnsi="Calibri" w:cs="Calibri"/>
+              </w:rPr>
+              <w:t>3</w:t>
+            </w:r>
+            <w:r>
+              <w:rPr>
+                <w:rFonts w:ascii="Calibri" w:eastAsia="Calibri" w:hAnsi="Calibri" w:cs="Calibri"/>
+              </w:rPr>
+              <w:t>0pm</w:t>
+            </w:r>
+          </w:p>
+        </w:tc>
+      </w:tr>
+      <w:tr>
+        <w:trPr>
+          <w:trHeight w:val="890"/>
+        </w:trPr>
+        <w:tc>
+          <w:tcPr>
+            <w:tcW w:w="9350" w:type="dxa"/>
+          </w:tcPr>
+          <w:p>
+            <w:pPr>
+              <w:spacing w:after="160"/>
+              <w:contextualSpacing/>
+              <w:rPr>
+                <w:rFonts w:ascii="Calibri" w:eastAsia="Calibri" w:hAnsi="Calibri" w:cs="Calibri"/>
+              </w:rPr>
+            </w:pPr>
+            <w:r>
+              <w:rPr>
+                <w:rFonts w:ascii="Calibri" w:eastAsia="Calibri" w:hAnsi="Calibri" w:cs="Calibri"/>
+              </w:rPr>
+              <w:t>Key Points of the Meeting:</w:t>
+            </w:r>
+          </w:p>
+          <w:p>
+            <w:pPr>
+              <w:pStyle w:val="NormalWeb"/>
+              <w:numPr>
+                <w:ilvl w:val="0"/>
+                <w:numId w:val="2"/>
+              </w:numPr>
+              <w:spacing w:before="0" w:beforeAutospacing="0" w:after="0" w:afterAutospacing="0"/>
+              <w:textAlignment w:val="baseline"/>
+              <w:rPr>
+                <w:rFonts w:ascii="Calibri" w:hAnsi="Calibri" w:cs="Calibri"/>
+                <w:color w:val="000000"/>
+                <w:sz w:val="22"/>
+                <w:szCs w:val="22"/>
+              </w:rPr>
+            </w:pPr>
+            <w:r>
+              <w:rPr>
+                <w:rFonts w:ascii="Calibri" w:hAnsi="Calibri" w:cs="Calibri"/>
+                <w:color w:val="000000"/>
+                <w:sz w:val="22"/>
+                <w:szCs w:val="22"/>
+              </w:rPr>
+              <w:t>Reviewed</w:t>
+            </w:r>
+            <w:r>
+              <w:rPr>
+                <w:rFonts w:ascii="Calibri" w:hAnsi="Calibri" w:cs="Calibri"/>
+                <w:color w:val="000000"/>
+                <w:sz w:val="22"/>
+                <w:szCs w:val="22"/>
+              </w:rPr>
+              <w:t xml:space="preserve"> functional requirements </w:t>
+            </w:r>
+            <w:r>
+              <w:rPr>
+                <w:rFonts w:ascii="Calibri" w:hAnsi="Calibri" w:cs="Calibri"/>
+                <w:color w:val="000000"/>
+                <w:sz w:val="22"/>
+                <w:szCs w:val="22"/>
+              </w:rPr>
+              <w:t>between</w:t>
+            </w:r>
+            <w:r>
+              <w:rPr>
+                <w:rFonts w:ascii="Calibri" w:hAnsi="Calibri" w:cs="Calibri"/>
+                <w:color w:val="000000"/>
+                <w:sz w:val="22"/>
+                <w:szCs w:val="22"/>
+              </w:rPr>
+              <w:t xml:space="preserve"> group members</w:t>
+            </w:r>
+            <w:r>
+              <w:rPr>
+                <w:rFonts w:ascii="Calibri" w:hAnsi="Calibri" w:cs="Calibri"/>
+                <w:color w:val="000000"/>
+                <w:sz w:val="22"/>
+                <w:szCs w:val="22"/>
+              </w:rPr>
+              <w:t xml:space="preserve"> </w:t>
+            </w:r>
+            <w:r>
+              <w:rPr>
+                <w:rFonts w:ascii="Calibri" w:hAnsi="Calibri" w:cs="Calibri"/>
+                <w:color w:val="000000"/>
+                <w:sz w:val="22"/>
+                <w:szCs w:val="22"/>
+              </w:rPr>
+              <w:t xml:space="preserve">for demo </w:t>
+            </w:r>
+            <w:r>
+              <w:rPr>
+                <w:rFonts w:ascii="Calibri" w:hAnsi="Calibri" w:cs="Calibri"/>
+                <w:color w:val="000000"/>
+                <w:sz w:val="22"/>
+                <w:szCs w:val="22"/>
+              </w:rPr>
+              <w:t>(</w:t>
+            </w:r>
+            <w:r>
+              <w:rPr>
+                <w:rFonts w:ascii="Calibri" w:hAnsi="Calibri" w:cs="Calibri"/>
+                <w:color w:val="000000"/>
+                <w:sz w:val="22"/>
+                <w:szCs w:val="22"/>
+              </w:rPr>
+              <w:t>30</w:t>
+            </w:r>
+            <w:r>
+              <w:rPr>
+                <w:rFonts w:ascii="Calibri" w:hAnsi="Calibri" w:cs="Calibri"/>
+                <w:color w:val="000000"/>
+                <w:sz w:val="22"/>
+                <w:szCs w:val="22"/>
+              </w:rPr>
+              <w:t xml:space="preserve"> min)</w:t>
+            </w:r>
+          </w:p>
+          <w:p>
+            <w:pPr>
+              <w:pStyle w:val="NormalWeb"/>
+              <w:numPr>
+                <w:ilvl w:val="0"/>
+                <w:numId w:val="2"/>
+              </w:numPr>
+              <w:spacing w:before="0" w:after="0"/>
+              <w:textAlignment w:val="baseline"/>
+              <w:rPr>
+                <w:rFonts w:ascii="Calibri" w:eastAsia="Calibri" w:hAnsi="Calibri" w:cs="Calibri"/>
+              </w:rPr>
+            </w:pPr>
+            <w:r>
+              <w:rPr>
+                <w:rFonts w:ascii="Calibri" w:hAnsi="Calibri" w:cs="Calibri"/>
+                <w:color w:val="000000"/>
+                <w:sz w:val="22"/>
+                <w:szCs w:val="22"/>
+              </w:rPr>
+              <w:t>Rehearsed order for test running demo features</w:t>
+            </w:r>
+            <w:r>
+              <w:rPr>
+                <w:rFonts w:ascii="Calibri" w:hAnsi="Calibri" w:cs="Calibri"/>
+                <w:color w:val="000000"/>
+                <w:sz w:val="22"/>
+                <w:szCs w:val="22"/>
+              </w:rPr>
+              <w:t xml:space="preserve"> (</w:t>
+            </w:r>
+            <w:r>
+              <w:rPr>
+                <w:rFonts w:ascii="Calibri" w:hAnsi="Calibri" w:cs="Calibri"/>
+                <w:color w:val="000000"/>
+                <w:sz w:val="22"/>
+                <w:szCs w:val="22"/>
+              </w:rPr>
+              <w:t>1</w:t>
+            </w:r>
+            <w:r>
+              <w:rPr>
+                <w:rFonts w:ascii="Calibri" w:hAnsi="Calibri" w:cs="Calibri"/>
+                <w:color w:val="000000"/>
+                <w:sz w:val="22"/>
+                <w:szCs w:val="22"/>
+              </w:rPr>
+              <w:t xml:space="preserve"> </w:t>
+            </w:r>
+            <w:proofErr w:type="spellStart"/>
+            <w:r>
+              <w:rPr>
+                <w:rFonts w:ascii="Calibri" w:hAnsi="Calibri" w:cs="Calibri"/>
+                <w:color w:val="000000"/>
+                <w:sz w:val="22"/>
+                <w:szCs w:val="22"/>
+              </w:rPr>
+              <w:t>hr</w:t>
+            </w:r>
+            <w:proofErr w:type="spellEnd"/>
+            <w:r>
+              <w:rPr>
+                <w:rFonts w:ascii="Calibri" w:hAnsi="Calibri" w:cs="Calibri"/>
+                <w:color w:val="000000"/>
+                <w:sz w:val="22"/>
+                <w:szCs w:val="22"/>
+              </w:rPr>
+              <w:t>)</w:t>
+            </w:r>
+          </w:p>
+          <w:p>
+            <w:pPr>
+              <w:pStyle w:val="NormalWeb"/>
+              <w:numPr>
+                <w:ilvl w:val="0"/>
+                <w:numId w:val="2"/>
+              </w:numPr>
+              <w:spacing w:before="0" w:after="0"/>
+              <w:textAlignment w:val="baseline"/>
+              <w:rPr>
+                <w:rFonts w:ascii="Calibri" w:eastAsia="Calibri" w:hAnsi="Calibri" w:cs="Calibri"/>
+              </w:rPr>
+            </w:pPr>
+            <w:r>
+              <w:rPr>
+                <w:rFonts w:ascii="Calibri" w:hAnsi="Calibri" w:cs="Calibri"/>
+                <w:sz w:val="22"/>
+                <w:szCs w:val="22"/>
+              </w:rPr>
+              <w:t>Worked on group assignment</w:t>
+            </w:r>
+            <w:r>
+              <w:rPr>
+                <w:rFonts w:ascii="Calibri" w:hAnsi="Calibri" w:cs="Calibri"/>
+                <w:sz w:val="22"/>
+                <w:szCs w:val="22"/>
+              </w:rPr>
+              <w:t xml:space="preserve"> (</w:t>
+            </w:r>
+            <w:r>
+              <w:rPr>
+                <w:rFonts w:ascii="Calibri" w:hAnsi="Calibri" w:cs="Calibri"/>
+                <w:sz w:val="22"/>
+                <w:szCs w:val="22"/>
+              </w:rPr>
+              <w:t>3</w:t>
+            </w:r>
+            <w:r>
+              <w:rPr>
+                <w:rFonts w:ascii="Calibri" w:hAnsi="Calibri" w:cs="Calibri"/>
+                <w:sz w:val="22"/>
+                <w:szCs w:val="22"/>
+              </w:rPr>
+              <w:t>0 min)</w:t>
+            </w:r>
+          </w:p>
+        </w:tc>
+      </w:tr>
+    </w:tbl>
+    <w:p>
+      <w:pPr>
+        <w:spacing w:after="160" w:line="240" w:lineRule="auto"/>
+        <w:contextualSpacing/>
+        <w:rPr>
+          <w:b/>
+          <w:sz w:val="28"/>
+          <w:szCs w:val="28"/>
+        </w:rPr>
+      </w:pPr>
+    </w:p>
+    <w:p>
+      <w:pPr>
+        <w:rPr>
+          <w:b/>
+          <w:sz w:val="28"/>
+          <w:szCs w:val="28"/>
+        </w:rPr>
+      </w:pPr>
+      <w:r>
+        <w:rPr>
+          <w:b/>
+          <w:sz w:val="28"/>
+          <w:szCs w:val="28"/>
+        </w:rPr>
+        <w:br w:type="page"/>
+      </w:r>
+    </w:p>
     <w:p>
       <w:pPr>
         <w:spacing w:before="240" w:after="240"/>
@@ -1236,6 +1800,7 @@
           <w:sz w:val="28"/>
           <w:szCs w:val="28"/>
         </w:rPr>
+        <w:lastRenderedPageBreak/>
         <w:t xml:space="preserve">Retrospective Meeting </w:t>
       </w:r>
     </w:p>
@@ -1254,13 +1819,31 @@
           <w:sz w:val="24"/>
           <w:szCs w:val="24"/>
         </w:rPr>
-        <w:t>Date: 2/20/21</w:t>
+        <w:t>Date: 2/20/</w:t>
       </w:r>
+      <w:bookmarkStart w:id="0" w:name="_Hlk69999499"/>
+      <w:r>
+        <w:rPr>
+          <w:rFonts w:ascii="Calibri" w:hAnsi="Calibri" w:cs="Calibri"/>
+          <w:sz w:val="24"/>
+          <w:szCs w:val="24"/>
+        </w:rPr>
+        <w:t>21</w:t>
+      </w:r>
+      <w:r>
+        <w:rPr>
+          <w:rFonts w:ascii="Calibri" w:hAnsi="Calibri" w:cs="Calibri"/>
+          <w:sz w:val="24"/>
+          <w:szCs w:val="24"/>
+        </w:rPr>
+        <w:t xml:space="preserve"> 9:00pm – 11:00pm</w:t>
+      </w:r>
+      <w:bookmarkEnd w:id="0"/>
     </w:p>
     <w:tbl>
       <w:tblPr>
         <w:tblStyle w:val="a"/>
-        <w:tblW w:w="8955" w:type="dxa"/>
+        <w:tblW w:w="5000" w:type="pct"/>
         <w:tblBorders>
           <w:top w:val="nil"/>
           <w:left w:val="nil"/>
@@ -1269,13 +1852,12 @@
           <w:insideH w:val="nil"/>
           <w:insideV w:val="nil"/>
         </w:tblBorders>
-        <w:tblLayout w:type="fixed"/>
         <w:tblLook w:val="0600" w:firstRow="0" w:lastRow="0" w:firstColumn="0" w:lastColumn="0" w:noHBand="1" w:noVBand="1"/>
       </w:tblPr>
       <w:tblGrid>
-        <w:gridCol w:w="3000"/>
-        <w:gridCol w:w="2925"/>
-        <w:gridCol w:w="3030"/>
+        <w:gridCol w:w="3129"/>
+        <w:gridCol w:w="3050"/>
+        <w:gridCol w:w="3161"/>
       </w:tblGrid>
       <w:tr>
         <w:trPr>
@@ -1283,7 +1865,7 @@
         </w:trPr>
         <w:tc>
           <w:tcPr>
-            <w:tcW w:w="3000" w:type="dxa"/>
+            <w:tcW w:w="1675" w:type="pct"/>
             <w:tcBorders>
               <w:top w:val="single" w:sz="8" w:space="0" w:color="000000"/>
               <w:left w:val="single" w:sz="8" w:space="0" w:color="000000"/>
@@ -1296,10 +1878,10 @@
               <w:bottom w:w="100" w:type="dxa"/>
               <w:right w:w="100" w:type="dxa"/>
             </w:tcMar>
+            <w:vAlign w:val="center"/>
           </w:tcPr>
           <w:p>
             <w:pPr>
-              <w:spacing w:before="240"/>
               <w:jc w:val="center"/>
               <w:rPr>
                 <w:rFonts w:ascii="Calibri" w:hAnsi="Calibri" w:cs="Calibri"/>
@@ -1317,7 +1899,7 @@
         </w:tc>
         <w:tc>
           <w:tcPr>
-            <w:tcW w:w="2925" w:type="dxa"/>
+            <w:tcW w:w="1633" w:type="pct"/>
             <w:tcBorders>
               <w:top w:val="single" w:sz="8" w:space="0" w:color="000000"/>
               <w:left w:val="nil"/>
@@ -1330,10 +1912,10 @@
               <w:bottom w:w="100" w:type="dxa"/>
               <w:right w:w="100" w:type="dxa"/>
             </w:tcMar>
+            <w:vAlign w:val="center"/>
           </w:tcPr>
           <w:p>
             <w:pPr>
-              <w:spacing w:before="240"/>
               <w:jc w:val="center"/>
               <w:rPr>
                 <w:rFonts w:ascii="Calibri" w:hAnsi="Calibri" w:cs="Calibri"/>
@@ -1351,7 +1933,7 @@
         </w:tc>
         <w:tc>
           <w:tcPr>
-            <w:tcW w:w="3030" w:type="dxa"/>
+            <w:tcW w:w="1692" w:type="pct"/>
             <w:tcBorders>
               <w:top w:val="single" w:sz="8" w:space="0" w:color="000000"/>
               <w:left w:val="nil"/>
@@ -1364,10 +1946,10 @@
               <w:bottom w:w="100" w:type="dxa"/>
               <w:right w:w="100" w:type="dxa"/>
             </w:tcMar>
+            <w:vAlign w:val="center"/>
           </w:tcPr>
           <w:p>
             <w:pPr>
-              <w:spacing w:before="240"/>
               <w:jc w:val="center"/>
               <w:rPr>
                 <w:rFonts w:ascii="Calibri" w:hAnsi="Calibri" w:cs="Calibri"/>
@@ -1390,7 +1972,7 @@
         </w:trPr>
         <w:tc>
           <w:tcPr>
-            <w:tcW w:w="3000" w:type="dxa"/>
+            <w:tcW w:w="1675" w:type="pct"/>
             <w:tcBorders>
               <w:top w:val="nil"/>
               <w:left w:val="single" w:sz="8" w:space="0" w:color="000000"/>
@@ -1575,7 +2157,7 @@
         </w:tc>
         <w:tc>
           <w:tcPr>
-            <w:tcW w:w="2925" w:type="dxa"/>
+            <w:tcW w:w="1633" w:type="pct"/>
             <w:tcBorders>
               <w:top w:val="nil"/>
               <w:left w:val="nil"/>
@@ -1620,7 +2202,7 @@
         </w:tc>
         <w:tc>
           <w:tcPr>
-            <w:tcW w:w="3030" w:type="dxa"/>
+            <w:tcW w:w="1692" w:type="pct"/>
             <w:tcBorders>
               <w:top w:val="nil"/>
               <w:left w:val="nil"/>
@@ -1726,7 +2308,7 @@
     <w:tbl>
       <w:tblPr>
         <w:tblStyle w:val="a0"/>
-        <w:tblW w:w="6720" w:type="dxa"/>
+        <w:tblW w:w="5000" w:type="pct"/>
         <w:tblBorders>
           <w:top w:val="nil"/>
           <w:left w:val="nil"/>
@@ -1735,12 +2317,11 @@
           <w:insideH w:val="nil"/>
           <w:insideV w:val="nil"/>
         </w:tblBorders>
-        <w:tblLayout w:type="fixed"/>
         <w:tblLook w:val="0600" w:firstRow="0" w:lastRow="0" w:firstColumn="0" w:lastColumn="0" w:noHBand="1" w:noVBand="1"/>
       </w:tblPr>
       <w:tblGrid>
-        <w:gridCol w:w="3360"/>
-        <w:gridCol w:w="3360"/>
+        <w:gridCol w:w="4670"/>
+        <w:gridCol w:w="4670"/>
       </w:tblGrid>
       <w:tr>
         <w:trPr>
@@ -1748,7 +2329,7 @@
         </w:trPr>
         <w:tc>
           <w:tcPr>
-            <w:tcW w:w="3360" w:type="dxa"/>
+            <w:tcW w:w="2500" w:type="pct"/>
             <w:tcBorders>
               <w:top w:val="single" w:sz="8" w:space="0" w:color="000000"/>
               <w:left w:val="single" w:sz="8" w:space="0" w:color="000000"/>
@@ -1761,10 +2342,10 @@
               <w:bottom w:w="100" w:type="dxa"/>
               <w:right w:w="100" w:type="dxa"/>
             </w:tcMar>
+            <w:vAlign w:val="center"/>
           </w:tcPr>
           <w:p>
             <w:pPr>
-              <w:spacing w:before="240"/>
               <w:jc w:val="center"/>
               <w:rPr>
                 <w:rFonts w:ascii="Calibri" w:hAnsi="Calibri" w:cs="Calibri"/>
@@ -1776,14 +2357,13 @@
                 <w:rFonts w:ascii="Calibri" w:hAnsi="Calibri" w:cs="Calibri"/>
                 <w:b/>
               </w:rPr>
-              <w:lastRenderedPageBreak/>
               <w:t>Successes</w:t>
             </w:r>
           </w:p>
         </w:tc>
         <w:tc>
           <w:tcPr>
-            <w:tcW w:w="3360" w:type="dxa"/>
+            <w:tcW w:w="2500" w:type="pct"/>
             <w:tcBorders>
               <w:top w:val="single" w:sz="8" w:space="0" w:color="000000"/>
               <w:left w:val="nil"/>
@@ -1796,10 +2376,10 @@
               <w:bottom w:w="100" w:type="dxa"/>
               <w:right w:w="100" w:type="dxa"/>
             </w:tcMar>
+            <w:vAlign w:val="center"/>
           </w:tcPr>
           <w:p>
             <w:pPr>
-              <w:spacing w:before="240"/>
               <w:jc w:val="center"/>
               <w:rPr>
                 <w:rFonts w:ascii="Calibri" w:hAnsi="Calibri" w:cs="Calibri"/>
@@ -1822,7 +2402,7 @@
         </w:trPr>
         <w:tc>
           <w:tcPr>
-            <w:tcW w:w="3360" w:type="dxa"/>
+            <w:tcW w:w="2500" w:type="pct"/>
             <w:tcBorders>
               <w:top w:val="nil"/>
               <w:left w:val="single" w:sz="8" w:space="0" w:color="000000"/>
@@ -1895,7 +2475,7 @@
         </w:tc>
         <w:tc>
           <w:tcPr>
-            <w:tcW w:w="3360" w:type="dxa"/>
+            <w:tcW w:w="2500" w:type="pct"/>
             <w:tcBorders>
               <w:top w:val="nil"/>
               <w:left w:val="nil"/>
@@ -2008,7 +2588,7 @@
 </file>
 
 <file path=word/endnotes.xml><?xml version="1.0" encoding="utf-8"?>
-<w:endnotes xmlns:wpc="http://schemas.microsoft.com/office/word/2010/wordprocessingCanvas" xmlns:cx="http://schemas.microsoft.com/office/drawing/2014/chartex" xmlns:cx1="http://schemas.microsoft.com/office/drawing/2015/9/8/chartex" xmlns:cx2="http://schemas.microsoft.com/office/drawing/2015/10/21/chartex" xmlns:cx3="http://schemas.microsoft.com/office/drawing/2016/5/9/chartex" xmlns:cx4="http://schemas.microsoft.com/office/drawing/2016/5/10/chartex" xmlns:cx5="http://schemas.microsoft.com/office/drawing/2016/5/11/chartex" xmlns:cx6="http://schemas.microsoft.com/office/drawing/2016/5/12/chartex" xmlns:cx7="http://schemas.microsoft.com/office/drawing/2016/5/13/chartex" xmlns:cx8="http://schemas.microsoft.com/office/drawing/2016/5/14/chartex" xmlns:mc="http://schemas.openxmlformats.org/markup-compatibility/2006" xmlns:aink="http://schemas.microsoft.com/office/drawing/2016/ink" xmlns:am3d="http://schemas.microsoft.com/office/drawing/2017/model3d" xmlns:o="urn:schemas-microsoft-com:office:office" xmlns:r="http://schemas.openxmlformats.org/officeDocument/2006/relationships" xmlns:m="http://schemas.openxmlformats.org/officeDocument/2006/math" xmlns:v="urn:schemas-microsoft-com:vml" xmlns:wp14="http://schemas.microsoft.com/office/word/2010/wordprocessingDrawing" xmlns:wp="http://schemas.openxmlformats.org/drawingml/2006/wordprocessingDrawing" xmlns:w10="urn:schemas-microsoft-com:office:word" xmlns:w="http://schemas.openxmlformats.org/wordprocessingml/2006/main" xmlns:w14="http://schemas.microsoft.com/office/word/2010/wordml" xmlns:w15="http://schemas.microsoft.com/office/word/2012/wordml" xmlns:w16cex="http://schemas.microsoft.com/office/word/2018/wordml/cex" xmlns:w16cid="http://schemas.microsoft.com/office/word/2016/wordml/cid" xmlns:w16="http://schemas.microsoft.com/office/word/2018/wordml" xmlns:w16se="http://schemas.microsoft.com/office/word/2015/wordml/symex" xmlns:wpg="http://schemas.microsoft.com/office/word/2010/wordprocessingGroup" xmlns:wpi="http://schemas.microsoft.com/office/word/2010/wordprocessingInk" xmlns:wne="http://schemas.microsoft.com/office/word/2006/wordml" xmlns:wps="http://schemas.microsoft.com/office/word/2010/wordprocessingShape" mc:Ignorable="w14 w15 w16se w16cid w16 w16cex wp14">
+<w:endnotes xmlns:wpc="http://schemas.microsoft.com/office/word/2010/wordprocessingCanvas" xmlns:cx="http://schemas.microsoft.com/office/drawing/2014/chartex" xmlns:cx1="http://schemas.microsoft.com/office/drawing/2015/9/8/chartex" xmlns:cx2="http://schemas.microsoft.com/office/drawing/2015/10/21/chartex" xmlns:cx3="http://schemas.microsoft.com/office/drawing/2016/5/9/chartex" xmlns:cx4="http://schemas.microsoft.com/office/drawing/2016/5/10/chartex" xmlns:cx5="http://schemas.microsoft.com/office/drawing/2016/5/11/chartex" xmlns:cx6="http://schemas.microsoft.com/office/drawing/2016/5/12/chartex" xmlns:cx7="http://schemas.microsoft.com/office/drawing/2016/5/13/chartex" xmlns:cx8="http://schemas.microsoft.com/office/drawing/2016/5/14/chartex" xmlns:mc="http://schemas.openxmlformats.org/markup-compatibility/2006" xmlns:aink="http://schemas.microsoft.com/office/drawing/2016/ink" xmlns:am3d="http://schemas.microsoft.com/office/drawing/2017/model3d" xmlns:o="urn:schemas-microsoft-com:office:office" xmlns:r="http://schemas.openxmlformats.org/officeDocument/2006/relationships" xmlns:m="http://schemas.openxmlformats.org/officeDocument/2006/math" xmlns:v="urn:schemas-microsoft-com:vml" xmlns:wp14="http://schemas.microsoft.com/office/word/2010/wordprocessingDrawing" xmlns:wp="http://schemas.openxmlformats.org/drawingml/2006/wordprocessingDrawing" xmlns:w10="urn:schemas-microsoft-com:office:word" xmlns:w="http://schemas.openxmlformats.org/wordprocessingml/2006/main" xmlns:w14="http://schemas.microsoft.com/office/word/2010/wordml" xmlns:w15="http://schemas.microsoft.com/office/word/2012/wordml" xmlns:w16cex="http://schemas.microsoft.com/office/word/2018/wordml/cex" xmlns:w16cid="http://schemas.microsoft.com/office/word/2016/wordml/cid" xmlns:w16="http://schemas.microsoft.com/office/word/2018/wordml" xmlns:w16sdtdh="http://schemas.microsoft.com/office/word/2020/wordml/sdtdatahash" xmlns:w16se="http://schemas.microsoft.com/office/word/2015/wordml/symex" xmlns:wpg="http://schemas.microsoft.com/office/word/2010/wordprocessingGroup" xmlns:wpi="http://schemas.microsoft.com/office/word/2010/wordprocessingInk" xmlns:wne="http://schemas.microsoft.com/office/word/2006/wordml" xmlns:wps="http://schemas.microsoft.com/office/word/2010/wordprocessingShape" mc:Ignorable="w14 w15 w16se w16cid w16 w16cex w16sdtdh wp14">
   <w:endnote w:type="separator" w:id="-1">
     <w:p>
       <w:pPr>
@@ -2033,7 +2613,7 @@
 </file>
 
 <file path=word/footnotes.xml><?xml version="1.0" encoding="utf-8"?>
-<w:footnotes xmlns:wpc="http://schemas.microsoft.com/office/word/2010/wordprocessingCanvas" xmlns:cx="http://schemas.microsoft.com/office/drawing/2014/chartex" xmlns:cx1="http://schemas.microsoft.com/office/drawing/2015/9/8/chartex" xmlns:cx2="http://schemas.microsoft.com/office/drawing/2015/10/21/chartex" xmlns:cx3="http://schemas.microsoft.com/office/drawing/2016/5/9/chartex" xmlns:cx4="http://schemas.microsoft.com/office/drawing/2016/5/10/chartex" xmlns:cx5="http://schemas.microsoft.com/office/drawing/2016/5/11/chartex" xmlns:cx6="http://schemas.microsoft.com/office/drawing/2016/5/12/chartex" xmlns:cx7="http://schemas.microsoft.com/office/drawing/2016/5/13/chartex" xmlns:cx8="http://schemas.microsoft.com/office/drawing/2016/5/14/chartex" xmlns:mc="http://schemas.openxmlformats.org/markup-compatibility/2006" xmlns:aink="http://schemas.microsoft.com/office/drawing/2016/ink" xmlns:am3d="http://schemas.microsoft.com/office/drawing/2017/model3d" xmlns:o="urn:schemas-microsoft-com:office:office" xmlns:r="http://schemas.openxmlformats.org/officeDocument/2006/relationships" xmlns:m="http://schemas.openxmlformats.org/officeDocument/2006/math" xmlns:v="urn:schemas-microsoft-com:vml" xmlns:wp14="http://schemas.microsoft.com/office/word/2010/wordprocessingDrawing" xmlns:wp="http://schemas.openxmlformats.org/drawingml/2006/wordprocessingDrawing" xmlns:w10="urn:schemas-microsoft-com:office:word" xmlns:w="http://schemas.openxmlformats.org/wordprocessingml/2006/main" xmlns:w14="http://schemas.microsoft.com/office/word/2010/wordml" xmlns:w15="http://schemas.microsoft.com/office/word/2012/wordml" xmlns:w16cex="http://schemas.microsoft.com/office/word/2018/wordml/cex" xmlns:w16cid="http://schemas.microsoft.com/office/word/2016/wordml/cid" xmlns:w16="http://schemas.microsoft.com/office/word/2018/wordml" xmlns:w16se="http://schemas.microsoft.com/office/word/2015/wordml/symex" xmlns:wpg="http://schemas.microsoft.com/office/word/2010/wordprocessingGroup" xmlns:wpi="http://schemas.microsoft.com/office/word/2010/wordprocessingInk" xmlns:wne="http://schemas.microsoft.com/office/word/2006/wordml" xmlns:wps="http://schemas.microsoft.com/office/word/2010/wordprocessingShape" mc:Ignorable="w14 w15 w16se w16cid w16 w16cex wp14">
+<w:footnotes xmlns:wpc="http://schemas.microsoft.com/office/word/2010/wordprocessingCanvas" xmlns:cx="http://schemas.microsoft.com/office/drawing/2014/chartex" xmlns:cx1="http://schemas.microsoft.com/office/drawing/2015/9/8/chartex" xmlns:cx2="http://schemas.microsoft.com/office/drawing/2015/10/21/chartex" xmlns:cx3="http://schemas.microsoft.com/office/drawing/2016/5/9/chartex" xmlns:cx4="http://schemas.microsoft.com/office/drawing/2016/5/10/chartex" xmlns:cx5="http://schemas.microsoft.com/office/drawing/2016/5/11/chartex" xmlns:cx6="http://schemas.microsoft.com/office/drawing/2016/5/12/chartex" xmlns:cx7="http://schemas.microsoft.com/office/drawing/2016/5/13/chartex" xmlns:cx8="http://schemas.microsoft.com/office/drawing/2016/5/14/chartex" xmlns:mc="http://schemas.openxmlformats.org/markup-compatibility/2006" xmlns:aink="http://schemas.microsoft.com/office/drawing/2016/ink" xmlns:am3d="http://schemas.microsoft.com/office/drawing/2017/model3d" xmlns:o="urn:schemas-microsoft-com:office:office" xmlns:r="http://schemas.openxmlformats.org/officeDocument/2006/relationships" xmlns:m="http://schemas.openxmlformats.org/officeDocument/2006/math" xmlns:v="urn:schemas-microsoft-com:vml" xmlns:wp14="http://schemas.microsoft.com/office/word/2010/wordprocessingDrawing" xmlns:wp="http://schemas.openxmlformats.org/drawingml/2006/wordprocessingDrawing" xmlns:w10="urn:schemas-microsoft-com:office:word" xmlns:w="http://schemas.openxmlformats.org/wordprocessingml/2006/main" xmlns:w14="http://schemas.microsoft.com/office/word/2010/wordml" xmlns:w15="http://schemas.microsoft.com/office/word/2012/wordml" xmlns:w16cex="http://schemas.microsoft.com/office/word/2018/wordml/cex" xmlns:w16cid="http://schemas.microsoft.com/office/word/2016/wordml/cid" xmlns:w16="http://schemas.microsoft.com/office/word/2018/wordml" xmlns:w16sdtdh="http://schemas.microsoft.com/office/word/2020/wordml/sdtdatahash" xmlns:w16se="http://schemas.microsoft.com/office/word/2015/wordml/symex" xmlns:wpg="http://schemas.microsoft.com/office/word/2010/wordprocessingGroup" xmlns:wpi="http://schemas.microsoft.com/office/word/2010/wordprocessingInk" xmlns:wne="http://schemas.microsoft.com/office/word/2006/wordml" xmlns:wps="http://schemas.microsoft.com/office/word/2010/wordprocessingShape" mc:Ignorable="w14 w15 w16se w16cid w16 w16cex w16sdtdh wp14">
   <w:footnote w:type="separator" w:id="-1">
     <w:p>
       <w:pPr>
@@ -2058,7 +2638,7 @@
 </file>
 
 <file path=word/numbering.xml><?xml version="1.0" encoding="utf-8"?>
-<w:numbering xmlns:wpc="http://schemas.microsoft.com/office/word/2010/wordprocessingCanvas" xmlns:cx="http://schemas.microsoft.com/office/drawing/2014/chartex" xmlns:cx1="http://schemas.microsoft.com/office/drawing/2015/9/8/chartex" xmlns:cx2="http://schemas.microsoft.com/office/drawing/2015/10/21/chartex" xmlns:cx3="http://schemas.microsoft.com/office/drawing/2016/5/9/chartex" xmlns:cx4="http://schemas.microsoft.com/office/drawing/2016/5/10/chartex" xmlns:cx5="http://schemas.microsoft.com/office/drawing/2016/5/11/chartex" xmlns:cx6="http://schemas.microsoft.com/office/drawing/2016/5/12/chartex" xmlns:cx7="http://schemas.microsoft.com/office/drawing/2016/5/13/chartex" xmlns:cx8="http://schemas.microsoft.com/office/drawing/2016/5/14/chartex" xmlns:mc="http://schemas.openxmlformats.org/markup-compatibility/2006" xmlns:aink="http://schemas.microsoft.com/office/drawing/2016/ink" xmlns:am3d="http://schemas.microsoft.com/office/drawing/2017/model3d" xmlns:o="urn:schemas-microsoft-com:office:office" xmlns:r="http://schemas.openxmlformats.org/officeDocument/2006/relationships" xmlns:m="http://schemas.openxmlformats.org/officeDocument/2006/math" xmlns:v="urn:schemas-microsoft-com:vml" xmlns:wp14="http://schemas.microsoft.com/office/word/2010/wordprocessingDrawing" xmlns:wp="http://schemas.openxmlformats.org/drawingml/2006/wordprocessingDrawing" xmlns:w10="urn:schemas-microsoft-com:office:word" xmlns:w="http://schemas.openxmlformats.org/wordprocessingml/2006/main" xmlns:w14="http://schemas.microsoft.com/office/word/2010/wordml" xmlns:w15="http://schemas.microsoft.com/office/word/2012/wordml" xmlns:w16cex="http://schemas.microsoft.com/office/word/2018/wordml/cex" xmlns:w16cid="http://schemas.microsoft.com/office/word/2016/wordml/cid" xmlns:w16="http://schemas.microsoft.com/office/word/2018/wordml" xmlns:w16se="http://schemas.microsoft.com/office/word/2015/wordml/symex" xmlns:wpg="http://schemas.microsoft.com/office/word/2010/wordprocessingGroup" xmlns:wpi="http://schemas.microsoft.com/office/word/2010/wordprocessingInk" xmlns:wne="http://schemas.microsoft.com/office/word/2006/wordml" xmlns:wps="http://schemas.microsoft.com/office/word/2010/wordprocessingShape" mc:Ignorable="w14 w15 w16se w16cid w16 w16cex wp14">
+<w:numbering xmlns:wpc="http://schemas.microsoft.com/office/word/2010/wordprocessingCanvas" xmlns:cx="http://schemas.microsoft.com/office/drawing/2014/chartex" xmlns:cx1="http://schemas.microsoft.com/office/drawing/2015/9/8/chartex" xmlns:cx2="http://schemas.microsoft.com/office/drawing/2015/10/21/chartex" xmlns:cx3="http://schemas.microsoft.com/office/drawing/2016/5/9/chartex" xmlns:cx4="http://schemas.microsoft.com/office/drawing/2016/5/10/chartex" xmlns:cx5="http://schemas.microsoft.com/office/drawing/2016/5/11/chartex" xmlns:cx6="http://schemas.microsoft.com/office/drawing/2016/5/12/chartex" xmlns:cx7="http://schemas.microsoft.com/office/drawing/2016/5/13/chartex" xmlns:cx8="http://schemas.microsoft.com/office/drawing/2016/5/14/chartex" xmlns:mc="http://schemas.openxmlformats.org/markup-compatibility/2006" xmlns:aink="http://schemas.microsoft.com/office/drawing/2016/ink" xmlns:am3d="http://schemas.microsoft.com/office/drawing/2017/model3d" xmlns:o="urn:schemas-microsoft-com:office:office" xmlns:r="http://schemas.openxmlformats.org/officeDocument/2006/relationships" xmlns:m="http://schemas.openxmlformats.org/officeDocument/2006/math" xmlns:v="urn:schemas-microsoft-com:vml" xmlns:wp14="http://schemas.microsoft.com/office/word/2010/wordprocessingDrawing" xmlns:wp="http://schemas.openxmlformats.org/drawingml/2006/wordprocessingDrawing" xmlns:w10="urn:schemas-microsoft-com:office:word" xmlns:w="http://schemas.openxmlformats.org/wordprocessingml/2006/main" xmlns:w14="http://schemas.microsoft.com/office/word/2010/wordml" xmlns:w15="http://schemas.microsoft.com/office/word/2012/wordml" xmlns:w16cex="http://schemas.microsoft.com/office/word/2018/wordml/cex" xmlns:w16cid="http://schemas.microsoft.com/office/word/2016/wordml/cid" xmlns:w16="http://schemas.microsoft.com/office/word/2018/wordml" xmlns:w16sdtdh="http://schemas.microsoft.com/office/word/2020/wordml/sdtdatahash" xmlns:w16se="http://schemas.microsoft.com/office/word/2015/wordml/symex" xmlns:wpg="http://schemas.microsoft.com/office/word/2010/wordprocessingGroup" xmlns:wpi="http://schemas.microsoft.com/office/word/2010/wordprocessingInk" xmlns:wne="http://schemas.microsoft.com/office/word/2006/wordml" xmlns:wps="http://schemas.microsoft.com/office/word/2010/wordprocessingShape" mc:Ignorable="w14 w15 w16se w16cid w16 w16cex w16sdtdh wp14">
   <w:abstractNum w:abstractNumId="0" w15:restartNumberingAfterBreak="0">
     <w:nsid w:val="08E27857"/>
     <w:multiLevelType w:val="hybridMultilevel"/>
@@ -2447,7 +3027,7 @@
 </file>
 
 <file path=word/styles.xml><?xml version="1.0" encoding="utf-8"?>
-<w:styles xmlns:mc="http://schemas.openxmlformats.org/markup-compatibility/2006" xmlns:r="http://schemas.openxmlformats.org/officeDocument/2006/relationships" xmlns:w="http://schemas.openxmlformats.org/wordprocessingml/2006/main" xmlns:w14="http://schemas.microsoft.com/office/word/2010/wordml" xmlns:w15="http://schemas.microsoft.com/office/word/2012/wordml" xmlns:w16cex="http://schemas.microsoft.com/office/word/2018/wordml/cex" xmlns:w16cid="http://schemas.microsoft.com/office/word/2016/wordml/cid" xmlns:w16="http://schemas.microsoft.com/office/word/2018/wordml" xmlns:w16se="http://schemas.microsoft.com/office/word/2015/wordml/symex" mc:Ignorable="w14 w15 w16se w16cid w16 w16cex">
+<w:styles xmlns:mc="http://schemas.openxmlformats.org/markup-compatibility/2006" xmlns:r="http://schemas.openxmlformats.org/officeDocument/2006/relationships" xmlns:w="http://schemas.openxmlformats.org/wordprocessingml/2006/main" xmlns:w14="http://schemas.microsoft.com/office/word/2010/wordml" xmlns:w15="http://schemas.microsoft.com/office/word/2012/wordml" xmlns:w16cex="http://schemas.microsoft.com/office/word/2018/wordml/cex" xmlns:w16cid="http://schemas.microsoft.com/office/word/2016/wordml/cid" xmlns:w16="http://schemas.microsoft.com/office/word/2018/wordml" xmlns:w16sdtdh="http://schemas.microsoft.com/office/word/2020/wordml/sdtdatahash" xmlns:w16se="http://schemas.microsoft.com/office/word/2015/wordml/symex" mc:Ignorable="w14 w15 w16se w16cid w16 w16cex w16sdtdh">
   <w:docDefaults>
     <w:rPrDefault>
       <w:rPr>
@@ -2844,6 +3424,7 @@
   <w:style w:type="paragraph" w:default="1" w:styleId="Normal">
     <w:name w:val="Normal"/>
     <w:qFormat/>
+    <w:rsid w:val="00C71162"/>
   </w:style>
   <w:style w:type="paragraph" w:styleId="Heading1">
     <w:name w:val="heading 1"/>

</xml_diff>